<commit_message>
Revert "Update New Microsoft Word Document.docx"
This reverts commit 79c9afcd246e8c5a4804cb0f9cce941999d5a0ba.
</commit_message>
<xml_diff>
--- a/Info/New Microsoft Word Document.docx
+++ b/Info/New Microsoft Word Document.docx
@@ -6,11 +6,7 @@
       <w:r>
         <w:t>Text doc</w:t>
       </w:r>
-      <w:r>
-        <w:t xml:space="preserve"> unwanted edit</w:t>
-      </w:r>
     </w:p>
-    <w:p/>
     <w:sectPr>
       <w:pgSz w:w="12240" w:h="15840"/>
       <w:pgMar w:top="1440" w:right="1440" w:bottom="1440" w:left="1440" w:header="720" w:footer="720" w:gutter="0"/>

</xml_diff>